<commit_message>
Linking Backend and frontend, Making app alive
</commit_message>
<xml_diff>
--- a/FERTPPM MVP RESEARCH PROJECT REPORT.docx
+++ b/FERTPPM MVP RESEARCH PROJECT REPORT.docx
@@ -201,8 +201,6 @@
         </w:rPr>
         <w:t>backend on the system</w:t>
       </w:r>
-      <w:bookmarkStart w:id="1" w:name="_GoBack"/>
-      <w:bookmarkEnd w:id="1"/>
     </w:p>
     <w:p>
       <w:pPr>
@@ -501,7 +499,14 @@
           <w:rFonts w:ascii="Times New Roman" w:eastAsia="Times New Roman" w:hAnsi="Times New Roman" w:cs="Times New Roman"/>
           <w:color w:val="000000"/>
         </w:rPr>
-        <w:t xml:space="preserve">Application  Server, databases, </w:t>
+        <w:t>Application</w:t>
+      </w:r>
+      <w:r>
+        <w:rPr>
+          <w:rFonts w:ascii="Times New Roman" w:eastAsia="Times New Roman" w:hAnsi="Times New Roman" w:cs="Times New Roman"/>
+          <w:color w:val="000000"/>
+        </w:rPr>
+        <w:t xml:space="preserve"> Server, databases, </w:t>
       </w:r>
       <w:r>
         <w:rPr>
@@ -1832,6 +1837,8 @@
         </w:rPr>
         <w:t>ARCHITECTURE</w:t>
       </w:r>
+      <w:bookmarkStart w:id="1" w:name="_GoBack"/>
+      <w:bookmarkEnd w:id="1"/>
     </w:p>
     <w:p>
       <w:pPr>

</xml_diff>

<commit_message>
Improved on the frontend javascript
</commit_message>
<xml_diff>
--- a/FERTPPM MVP RESEARCH PROJECT REPORT.docx
+++ b/FERTPPM MVP RESEARCH PROJECT REPORT.docx
@@ -1837,8 +1837,6 @@
         </w:rPr>
         <w:t>ARCHITECTURE</w:t>
       </w:r>
-      <w:bookmarkStart w:id="1" w:name="_GoBack"/>
-      <w:bookmarkEnd w:id="1"/>
     </w:p>
     <w:p>
       <w:pPr>
@@ -3274,6 +3272,1150 @@
     </w:p>
     <w:p>
       <w:pPr>
+        <w:pStyle w:val="Heading1"/>
+        <w:shd w:val="clear" w:color="auto" w:fill="FFFFFF"/>
+        <w:spacing w:after="150"/>
+        <w:rPr>
+          <w:color w:val="333333"/>
+          <w:sz w:val="22"/>
+          <w:szCs w:val="22"/>
+        </w:rPr>
+      </w:pPr>
+      <w:r>
+        <w:rPr>
+          <w:color w:val="333333"/>
+          <w:sz w:val="22"/>
+          <w:szCs w:val="22"/>
+        </w:rPr>
+        <w:t>Progress Report: MVP Complete</w:t>
+      </w:r>
+    </w:p>
+    <w:p>
+      <w:pPr>
+        <w:rPr>
+          <w:rFonts w:ascii="Times New Roman" w:eastAsia="Times New Roman" w:hAnsi="Times New Roman" w:cs="Times New Roman"/>
+          <w:b/>
+        </w:rPr>
+      </w:pPr>
+    </w:p>
+    <w:p>
+      <w:pPr>
+        <w:rPr>
+          <w:rFonts w:ascii="Times New Roman" w:eastAsia="Times New Roman" w:hAnsi="Times New Roman" w:cs="Times New Roman"/>
+          <w:b/>
+        </w:rPr>
+      </w:pPr>
+      <w:r>
+        <w:rPr>
+          <w:rFonts w:ascii="Times New Roman" w:eastAsia="Times New Roman" w:hAnsi="Times New Roman" w:cs="Times New Roman"/>
+          <w:b/>
+        </w:rPr>
+        <w:t>2nd week project progress</w:t>
+      </w:r>
+    </w:p>
+    <w:p>
+      <w:pPr>
+        <w:rPr>
+          <w:rFonts w:ascii="Times New Roman" w:eastAsia="Times New Roman" w:hAnsi="Times New Roman" w:cs="Times New Roman"/>
+        </w:rPr>
+      </w:pPr>
+    </w:p>
+    <w:p>
+      <w:pPr>
+        <w:rPr>
+          <w:rFonts w:ascii="Times New Roman" w:eastAsia="Times New Roman" w:hAnsi="Times New Roman" w:cs="Times New Roman"/>
+        </w:rPr>
+      </w:pPr>
+    </w:p>
+    <w:p>
+      <w:pPr>
+        <w:spacing w:line="360" w:lineRule="auto"/>
+        <w:ind w:firstLine="720"/>
+        <w:rPr>
+          <w:rFonts w:ascii="Times New Roman" w:eastAsia="Times New Roman" w:hAnsi="Times New Roman" w:cs="Times New Roman"/>
+        </w:rPr>
+      </w:pPr>
+      <w:r>
+        <w:rPr>
+          <w:rFonts w:ascii="Times New Roman" w:eastAsia="Times New Roman" w:hAnsi="Times New Roman" w:cs="Times New Roman"/>
+        </w:rPr>
+        <w:t>On a scale of 1 to 10, this week's progress is rated at 8. 2.</w:t>
+      </w:r>
+    </w:p>
+    <w:p>
+      <w:pPr>
+        <w:spacing w:line="360" w:lineRule="auto"/>
+        <w:ind w:firstLine="720"/>
+        <w:rPr>
+          <w:rFonts w:ascii="Times New Roman" w:eastAsia="Times New Roman" w:hAnsi="Times New Roman" w:cs="Times New Roman"/>
+        </w:rPr>
+      </w:pPr>
+    </w:p>
+    <w:p>
+      <w:pPr>
+        <w:spacing w:line="360" w:lineRule="auto"/>
+        <w:ind w:firstLine="720"/>
+        <w:rPr>
+          <w:rFonts w:ascii="Times New Roman" w:eastAsia="Times New Roman" w:hAnsi="Times New Roman" w:cs="Times New Roman"/>
+        </w:rPr>
+      </w:pPr>
+      <w:r>
+        <w:rPr>
+          <w:rFonts w:ascii="Times New Roman" w:eastAsia="Times New Roman" w:hAnsi="Times New Roman" w:cs="Times New Roman"/>
+        </w:rPr>
+        <w:t>We measured the progress by completing planned tasks, staying within the coordinated project schedule, and successfully resolving issues. Considering the results of the second week, we will give it an evaluation of 8th place. We have overcome challenges related to project dependencies, implemented dynamic sorting and filtering options, and integrated file upload functionality. We also made efforts to improve collaboration and communication with other developers. Despite some delays in schedule due to challenges faced, overall progress is on track.</w:t>
+      </w:r>
+    </w:p>
+    <w:p>
+      <w:pPr>
+        <w:spacing w:line="360" w:lineRule="auto"/>
+        <w:ind w:firstLine="720"/>
+        <w:rPr>
+          <w:rFonts w:ascii="Times New Roman" w:eastAsia="Times New Roman" w:hAnsi="Times New Roman" w:cs="Times New Roman"/>
+        </w:rPr>
+      </w:pPr>
+    </w:p>
+    <w:p>
+      <w:pPr>
+        <w:spacing w:line="360" w:lineRule="auto"/>
+        <w:ind w:firstLine="720"/>
+        <w:rPr>
+          <w:rFonts w:ascii="Times New Roman" w:eastAsia="Times New Roman" w:hAnsi="Times New Roman" w:cs="Times New Roman"/>
+        </w:rPr>
+      </w:pPr>
+      <w:r>
+        <w:rPr>
+          <w:rFonts w:ascii="Times New Roman" w:eastAsia="Times New Roman" w:hAnsi="Times New Roman" w:cs="Times New Roman"/>
+        </w:rPr>
+        <w:t>In this second week of developing the project portfolio proposal website, we made further progress in implementing key features and addressing challenges encountered. We have completed the following tasks:</w:t>
+      </w:r>
+    </w:p>
+    <w:p>
+      <w:pPr>
+        <w:spacing w:line="360" w:lineRule="auto"/>
+        <w:ind w:firstLine="720"/>
+        <w:rPr>
+          <w:rFonts w:ascii="Times New Roman" w:eastAsia="Times New Roman" w:hAnsi="Times New Roman" w:cs="Times New Roman"/>
+        </w:rPr>
+      </w:pPr>
+    </w:p>
+    <w:p>
+      <w:pPr>
+        <w:spacing w:line="360" w:lineRule="auto"/>
+        <w:ind w:firstLine="720"/>
+        <w:rPr>
+          <w:rFonts w:ascii="Times New Roman" w:eastAsia="Times New Roman" w:hAnsi="Times New Roman" w:cs="Times New Roman"/>
+        </w:rPr>
+      </w:pPr>
+    </w:p>
+    <w:p>
+      <w:pPr>
+        <w:spacing w:line="360" w:lineRule="auto"/>
+        <w:ind w:firstLine="720"/>
+        <w:rPr>
+          <w:rFonts w:ascii="Times New Roman" w:eastAsia="Times New Roman" w:hAnsi="Times New Roman" w:cs="Times New Roman"/>
+        </w:rPr>
+      </w:pPr>
+      <w:r>
+        <w:rPr>
+          <w:rFonts w:ascii="Times New Roman" w:eastAsia="Times New Roman" w:hAnsi="Times New Roman" w:cs="Times New Roman"/>
+        </w:rPr>
+        <w:t>1. Project dependencies:</w:t>
+      </w:r>
+    </w:p>
+    <w:p>
+      <w:pPr>
+        <w:spacing w:line="360" w:lineRule="auto"/>
+        <w:ind w:firstLine="720"/>
+        <w:rPr>
+          <w:rFonts w:ascii="Times New Roman" w:eastAsia="Times New Roman" w:hAnsi="Times New Roman" w:cs="Times New Roman"/>
+        </w:rPr>
+      </w:pPr>
+    </w:p>
+    <w:p>
+      <w:pPr>
+        <w:spacing w:line="360" w:lineRule="auto"/>
+        <w:ind w:firstLine="720"/>
+        <w:rPr>
+          <w:rFonts w:ascii="Times New Roman" w:eastAsia="Times New Roman" w:hAnsi="Times New Roman" w:cs="Times New Roman"/>
+        </w:rPr>
+      </w:pPr>
+      <w:r>
+        <w:rPr>
+          <w:rFonts w:ascii="Times New Roman" w:eastAsia="Times New Roman" w:hAnsi="Times New Roman" w:cs="Times New Roman"/>
+        </w:rPr>
+        <w:t>Extensive research has been done to identify and address the complexities involved in managing project dependencies. We successfully implemented a dependency management system to ensure smooth integration and functionality between the various components of the website.</w:t>
+      </w:r>
+    </w:p>
+    <w:p>
+      <w:pPr>
+        <w:spacing w:line="360" w:lineRule="auto"/>
+        <w:ind w:firstLine="720"/>
+        <w:rPr>
+          <w:rFonts w:ascii="Times New Roman" w:eastAsia="Times New Roman" w:hAnsi="Times New Roman" w:cs="Times New Roman"/>
+        </w:rPr>
+      </w:pPr>
+      <w:r>
+        <w:rPr>
+          <w:rFonts w:ascii="Times New Roman" w:eastAsia="Times New Roman" w:hAnsi="Times New Roman" w:cs="Times New Roman"/>
+        </w:rPr>
+        <w:t>2. Dynamic sorting and filtering and CRUD:</w:t>
+      </w:r>
+    </w:p>
+    <w:p>
+      <w:pPr>
+        <w:spacing w:line="360" w:lineRule="auto"/>
+        <w:ind w:firstLine="720"/>
+        <w:rPr>
+          <w:rFonts w:ascii="Times New Roman" w:eastAsia="Times New Roman" w:hAnsi="Times New Roman" w:cs="Times New Roman"/>
+        </w:rPr>
+      </w:pPr>
+    </w:p>
+    <w:p>
+      <w:pPr>
+        <w:spacing w:line="360" w:lineRule="auto"/>
+        <w:ind w:firstLine="720"/>
+        <w:rPr>
+          <w:rFonts w:ascii="Times New Roman" w:eastAsia="Times New Roman" w:hAnsi="Times New Roman" w:cs="Times New Roman"/>
+        </w:rPr>
+      </w:pPr>
+      <w:r>
+        <w:rPr>
+          <w:rFonts w:ascii="Times New Roman" w:eastAsia="Times New Roman" w:hAnsi="Times New Roman" w:cs="Times New Roman"/>
+        </w:rPr>
+        <w:t>We attempted to implement dynamic sorting and filtering options for the project list. We explored a variety of techniques and successfully integrated a solution that allowed users to sort and filter data based on various criteria such as date, category and products.</w:t>
+      </w:r>
+    </w:p>
+    <w:p>
+      <w:pPr>
+        <w:spacing w:line="360" w:lineRule="auto"/>
+        <w:ind w:firstLine="720"/>
+        <w:rPr>
+          <w:rFonts w:ascii="Times New Roman" w:eastAsia="Times New Roman" w:hAnsi="Times New Roman" w:cs="Times New Roman"/>
+        </w:rPr>
+      </w:pPr>
+    </w:p>
+    <w:p>
+      <w:pPr>
+        <w:spacing w:line="360" w:lineRule="auto"/>
+        <w:ind w:firstLine="720"/>
+        <w:rPr>
+          <w:rFonts w:ascii="Times New Roman" w:eastAsia="Times New Roman" w:hAnsi="Times New Roman" w:cs="Times New Roman"/>
+        </w:rPr>
+      </w:pPr>
+      <w:r>
+        <w:rPr>
+          <w:rFonts w:ascii="Times New Roman" w:eastAsia="Times New Roman" w:hAnsi="Times New Roman" w:cs="Times New Roman"/>
+        </w:rPr>
+        <w:t>3. File upload of project assets:</w:t>
+      </w:r>
+    </w:p>
+    <w:p>
+      <w:pPr>
+        <w:spacing w:line="360" w:lineRule="auto"/>
+        <w:ind w:firstLine="720"/>
+        <w:rPr>
+          <w:rFonts w:ascii="Times New Roman" w:eastAsia="Times New Roman" w:hAnsi="Times New Roman" w:cs="Times New Roman"/>
+        </w:rPr>
+      </w:pPr>
+    </w:p>
+    <w:p>
+      <w:pPr>
+        <w:spacing w:line="360" w:lineRule="auto"/>
+        <w:ind w:firstLine="720"/>
+        <w:rPr>
+          <w:rFonts w:ascii="Times New Roman" w:eastAsia="Times New Roman" w:hAnsi="Times New Roman" w:cs="Times New Roman"/>
+        </w:rPr>
+      </w:pPr>
+      <w:r>
+        <w:rPr>
+          <w:rFonts w:ascii="Times New Roman" w:eastAsia="Times New Roman" w:hAnsi="Times New Roman" w:cs="Times New Roman"/>
+        </w:rPr>
+        <w:t xml:space="preserve">We solved the challenge of managing file uploads for project resources by spending time researching and implementing a suitable solution. We successfully integrated a file upload feature that allows users to upload relevant project resources such as images and documents and link them with different resources. </w:t>
+      </w:r>
+    </w:p>
+    <w:p>
+      <w:pPr>
+        <w:spacing w:line="360" w:lineRule="auto"/>
+        <w:ind w:firstLine="720"/>
+        <w:rPr>
+          <w:rFonts w:ascii="Times New Roman" w:eastAsia="Times New Roman" w:hAnsi="Times New Roman" w:cs="Times New Roman"/>
+        </w:rPr>
+      </w:pPr>
+    </w:p>
+    <w:p>
+      <w:pPr>
+        <w:spacing w:line="360" w:lineRule="auto"/>
+        <w:ind w:firstLine="720"/>
+        <w:rPr>
+          <w:rFonts w:ascii="Times New Roman" w:eastAsia="Times New Roman" w:hAnsi="Times New Roman" w:cs="Times New Roman"/>
+        </w:rPr>
+      </w:pPr>
+      <w:r>
+        <w:rPr>
+          <w:rFonts w:ascii="Times New Roman" w:eastAsia="Times New Roman" w:hAnsi="Times New Roman" w:cs="Times New Roman"/>
+        </w:rPr>
+        <w:t>4. Cooperation and Communication:</w:t>
+      </w:r>
+    </w:p>
+    <w:p>
+      <w:pPr>
+        <w:spacing w:line="360" w:lineRule="auto"/>
+        <w:ind w:firstLine="720"/>
+        <w:rPr>
+          <w:rFonts w:ascii="Times New Roman" w:eastAsia="Times New Roman" w:hAnsi="Times New Roman" w:cs="Times New Roman"/>
+        </w:rPr>
+      </w:pPr>
+    </w:p>
+    <w:p>
+      <w:pPr>
+        <w:spacing w:line="360" w:lineRule="auto"/>
+        <w:ind w:firstLine="720"/>
+        <w:rPr>
+          <w:rFonts w:ascii="Times New Roman" w:eastAsia="Times New Roman" w:hAnsi="Times New Roman" w:cs="Times New Roman"/>
+        </w:rPr>
+      </w:pPr>
+      <w:r>
+        <w:rPr>
+          <w:rFonts w:ascii="Times New Roman" w:eastAsia="Times New Roman" w:hAnsi="Times New Roman" w:cs="Times New Roman"/>
+        </w:rPr>
+        <w:t xml:space="preserve">Efforts continued to improve collaboration and communication with other developers. We held Virtual meetings regularly to discuss progress, address concerns and ensure smooth collaboration. We are using Instant messaging platforms to enable fast and efficient communication. </w:t>
+      </w:r>
+    </w:p>
+    <w:p>
+      <w:pPr>
+        <w:spacing w:line="360" w:lineRule="auto"/>
+        <w:ind w:firstLine="720"/>
+        <w:rPr>
+          <w:rFonts w:ascii="Times New Roman" w:eastAsia="Times New Roman" w:hAnsi="Times New Roman" w:cs="Times New Roman"/>
+        </w:rPr>
+      </w:pPr>
+    </w:p>
+    <w:p>
+      <w:pPr>
+        <w:spacing w:line="360" w:lineRule="auto"/>
+        <w:ind w:firstLine="720"/>
+        <w:rPr>
+          <w:rFonts w:ascii="Times New Roman" w:eastAsia="Times New Roman" w:hAnsi="Times New Roman" w:cs="Times New Roman"/>
+        </w:rPr>
+      </w:pPr>
+      <w:r>
+        <w:rPr>
+          <w:rFonts w:ascii="Times New Roman" w:eastAsia="Times New Roman" w:hAnsi="Times New Roman" w:cs="Times New Roman"/>
+        </w:rPr>
+        <w:t>That said, we are happy to state that the login, registration of new user and logout process are complete and functional. In addition, we also were able to create a database functionality i.e. CRUD where the following were captured:</w:t>
+      </w:r>
+    </w:p>
+    <w:p>
+      <w:pPr>
+        <w:numPr>
+          <w:ilvl w:val="0"/>
+          <w:numId w:val="8"/>
+        </w:numPr>
+        <w:pBdr>
+          <w:top w:val="nil"/>
+          <w:left w:val="nil"/>
+          <w:bottom w:val="nil"/>
+          <w:right w:val="nil"/>
+          <w:between w:val="nil"/>
+        </w:pBdr>
+        <w:spacing w:after="0" w:line="360" w:lineRule="auto"/>
+        <w:rPr>
+          <w:color w:val="000000"/>
+        </w:rPr>
+      </w:pPr>
+      <w:r>
+        <w:rPr>
+          <w:rFonts w:ascii="Times New Roman" w:eastAsia="Times New Roman" w:hAnsi="Times New Roman" w:cs="Times New Roman"/>
+          <w:color w:val="000000"/>
+        </w:rPr>
+        <w:t>The super user is able to add or remove other users who will be interacting with the system</w:t>
+      </w:r>
+    </w:p>
+    <w:p>
+      <w:pPr>
+        <w:numPr>
+          <w:ilvl w:val="0"/>
+          <w:numId w:val="8"/>
+        </w:numPr>
+        <w:pBdr>
+          <w:top w:val="nil"/>
+          <w:left w:val="nil"/>
+          <w:bottom w:val="nil"/>
+          <w:right w:val="nil"/>
+          <w:between w:val="nil"/>
+        </w:pBdr>
+        <w:spacing w:after="0" w:line="360" w:lineRule="auto"/>
+        <w:rPr>
+          <w:color w:val="000000"/>
+        </w:rPr>
+      </w:pPr>
+      <w:r>
+        <w:rPr>
+          <w:rFonts w:ascii="Times New Roman" w:eastAsia="Times New Roman" w:hAnsi="Times New Roman" w:cs="Times New Roman"/>
+          <w:color w:val="000000"/>
+        </w:rPr>
+        <w:t>The user is able to insert and edit data into the system using both post and get methods.</w:t>
+      </w:r>
+    </w:p>
+    <w:p>
+      <w:pPr>
+        <w:numPr>
+          <w:ilvl w:val="0"/>
+          <w:numId w:val="8"/>
+        </w:numPr>
+        <w:pBdr>
+          <w:top w:val="nil"/>
+          <w:left w:val="nil"/>
+          <w:bottom w:val="nil"/>
+          <w:right w:val="nil"/>
+          <w:between w:val="nil"/>
+        </w:pBdr>
+        <w:spacing w:after="0" w:line="360" w:lineRule="auto"/>
+        <w:rPr>
+          <w:color w:val="000000"/>
+        </w:rPr>
+      </w:pPr>
+      <w:r>
+        <w:rPr>
+          <w:rFonts w:ascii="Times New Roman" w:eastAsia="Times New Roman" w:hAnsi="Times New Roman" w:cs="Times New Roman"/>
+          <w:color w:val="000000"/>
+        </w:rPr>
+        <w:t>The database can smoothly receive data, and update the record after any alteration from the users.</w:t>
+      </w:r>
+    </w:p>
+    <w:p>
+      <w:pPr>
+        <w:numPr>
+          <w:ilvl w:val="0"/>
+          <w:numId w:val="8"/>
+        </w:numPr>
+        <w:pBdr>
+          <w:top w:val="nil"/>
+          <w:left w:val="nil"/>
+          <w:bottom w:val="nil"/>
+          <w:right w:val="nil"/>
+          <w:between w:val="nil"/>
+        </w:pBdr>
+        <w:spacing w:after="0" w:line="360" w:lineRule="auto"/>
+        <w:rPr>
+          <w:color w:val="000000"/>
+        </w:rPr>
+      </w:pPr>
+      <w:r>
+        <w:rPr>
+          <w:rFonts w:ascii="Times New Roman" w:eastAsia="Times New Roman" w:hAnsi="Times New Roman" w:cs="Times New Roman"/>
+          <w:color w:val="000000"/>
+        </w:rPr>
+        <w:t>In case of any deletion needed, the database has been created to capture the changes made.</w:t>
+      </w:r>
+    </w:p>
+    <w:p>
+      <w:pPr>
+        <w:numPr>
+          <w:ilvl w:val="0"/>
+          <w:numId w:val="8"/>
+        </w:numPr>
+        <w:pBdr>
+          <w:top w:val="nil"/>
+          <w:left w:val="nil"/>
+          <w:bottom w:val="nil"/>
+          <w:right w:val="nil"/>
+          <w:between w:val="nil"/>
+        </w:pBdr>
+        <w:spacing w:after="0" w:line="360" w:lineRule="auto"/>
+        <w:rPr>
+          <w:color w:val="000000"/>
+        </w:rPr>
+      </w:pPr>
+      <w:r>
+        <w:rPr>
+          <w:rFonts w:ascii="Times New Roman" w:eastAsia="Times New Roman" w:hAnsi="Times New Roman" w:cs="Times New Roman"/>
+          <w:color w:val="000000"/>
+        </w:rPr>
+        <w:t>The user can be able to navigate through different pages with the help of navigation bars and menus and links</w:t>
+      </w:r>
+    </w:p>
+    <w:p>
+      <w:pPr>
+        <w:numPr>
+          <w:ilvl w:val="0"/>
+          <w:numId w:val="8"/>
+        </w:numPr>
+        <w:pBdr>
+          <w:top w:val="nil"/>
+          <w:left w:val="nil"/>
+          <w:bottom w:val="nil"/>
+          <w:right w:val="nil"/>
+          <w:between w:val="nil"/>
+        </w:pBdr>
+        <w:spacing w:after="0" w:line="360" w:lineRule="auto"/>
+        <w:rPr>
+          <w:color w:val="000000"/>
+        </w:rPr>
+      </w:pPr>
+      <w:r>
+        <w:rPr>
+          <w:rFonts w:ascii="Times New Roman" w:eastAsia="Times New Roman" w:hAnsi="Times New Roman" w:cs="Times New Roman"/>
+          <w:color w:val="000000"/>
+        </w:rPr>
+        <w:t>The system has also been integrated with social media APIs platform to redirect the user to any needed support.</w:t>
+      </w:r>
+    </w:p>
+    <w:p>
+      <w:pPr>
+        <w:spacing w:line="360" w:lineRule="auto"/>
+        <w:ind w:left="360" w:firstLine="720"/>
+        <w:rPr>
+          <w:rFonts w:ascii="Times New Roman" w:eastAsia="Times New Roman" w:hAnsi="Times New Roman" w:cs="Times New Roman"/>
+        </w:rPr>
+      </w:pPr>
+    </w:p>
+    <w:p>
+      <w:pPr>
+        <w:spacing w:line="360" w:lineRule="auto"/>
+        <w:ind w:firstLine="720"/>
+        <w:rPr>
+          <w:rFonts w:ascii="Times New Roman" w:eastAsia="Times New Roman" w:hAnsi="Times New Roman" w:cs="Times New Roman"/>
+        </w:rPr>
+      </w:pPr>
+      <w:r>
+        <w:rPr>
+          <w:rFonts w:ascii="Times New Roman" w:eastAsia="Times New Roman" w:hAnsi="Times New Roman" w:cs="Times New Roman"/>
+        </w:rPr>
+        <w:t>The incomplete aspects of the website are as follows:</w:t>
+      </w:r>
+    </w:p>
+    <w:p>
+      <w:pPr>
+        <w:numPr>
+          <w:ilvl w:val="0"/>
+          <w:numId w:val="9"/>
+        </w:numPr>
+        <w:pBdr>
+          <w:top w:val="nil"/>
+          <w:left w:val="nil"/>
+          <w:bottom w:val="nil"/>
+          <w:right w:val="nil"/>
+          <w:between w:val="nil"/>
+        </w:pBdr>
+        <w:spacing w:after="0" w:line="360" w:lineRule="auto"/>
+        <w:rPr>
+          <w:color w:val="000000"/>
+        </w:rPr>
+      </w:pPr>
+      <w:r>
+        <w:rPr>
+          <w:rFonts w:ascii="Times New Roman" w:eastAsia="Times New Roman" w:hAnsi="Times New Roman" w:cs="Times New Roman"/>
+          <w:color w:val="000000"/>
+        </w:rPr>
+        <w:t>In case user forgets password and username, we need a recovery mechanism</w:t>
+      </w:r>
+    </w:p>
+    <w:p>
+      <w:pPr>
+        <w:numPr>
+          <w:ilvl w:val="0"/>
+          <w:numId w:val="9"/>
+        </w:numPr>
+        <w:pBdr>
+          <w:top w:val="nil"/>
+          <w:left w:val="nil"/>
+          <w:bottom w:val="nil"/>
+          <w:right w:val="nil"/>
+          <w:between w:val="nil"/>
+        </w:pBdr>
+        <w:spacing w:after="0" w:line="360" w:lineRule="auto"/>
+        <w:rPr>
+          <w:color w:val="000000"/>
+        </w:rPr>
+      </w:pPr>
+      <w:r>
+        <w:rPr>
+          <w:rFonts w:ascii="Times New Roman" w:eastAsia="Times New Roman" w:hAnsi="Times New Roman" w:cs="Times New Roman"/>
+          <w:color w:val="000000"/>
+        </w:rPr>
+        <w:t>We need to add resource pages with more information of how the system works and the purpose of the system for user to understand  the system better</w:t>
+      </w:r>
+    </w:p>
+    <w:p>
+      <w:pPr>
+        <w:numPr>
+          <w:ilvl w:val="0"/>
+          <w:numId w:val="9"/>
+        </w:numPr>
+        <w:pBdr>
+          <w:top w:val="nil"/>
+          <w:left w:val="nil"/>
+          <w:bottom w:val="nil"/>
+          <w:right w:val="nil"/>
+          <w:between w:val="nil"/>
+        </w:pBdr>
+        <w:spacing w:after="0" w:line="360" w:lineRule="auto"/>
+        <w:rPr>
+          <w:color w:val="000000"/>
+        </w:rPr>
+      </w:pPr>
+      <w:r>
+        <w:rPr>
+          <w:rFonts w:ascii="Times New Roman" w:eastAsia="Times New Roman" w:hAnsi="Times New Roman" w:cs="Times New Roman"/>
+          <w:color w:val="000000"/>
+        </w:rPr>
+        <w:t>We need a well laid color coordinated landing page.</w:t>
+      </w:r>
+    </w:p>
+    <w:p>
+      <w:pPr>
+        <w:numPr>
+          <w:ilvl w:val="0"/>
+          <w:numId w:val="9"/>
+        </w:numPr>
+        <w:pBdr>
+          <w:top w:val="nil"/>
+          <w:left w:val="nil"/>
+          <w:bottom w:val="nil"/>
+          <w:right w:val="nil"/>
+          <w:between w:val="nil"/>
+        </w:pBdr>
+        <w:spacing w:after="0" w:line="360" w:lineRule="auto"/>
+        <w:rPr>
+          <w:color w:val="000000"/>
+        </w:rPr>
+      </w:pPr>
+      <w:r>
+        <w:rPr>
+          <w:rFonts w:ascii="Times New Roman" w:eastAsia="Times New Roman" w:hAnsi="Times New Roman" w:cs="Times New Roman"/>
+          <w:color w:val="000000"/>
+        </w:rPr>
+        <w:t xml:space="preserve">We also need a </w:t>
+      </w:r>
+      <w:r>
+        <w:rPr>
+          <w:rFonts w:ascii="Times New Roman" w:eastAsia="Times New Roman" w:hAnsi="Times New Roman" w:cs="Times New Roman"/>
+        </w:rPr>
+        <w:t>blueprint</w:t>
+      </w:r>
+      <w:r>
+        <w:rPr>
+          <w:rFonts w:ascii="Times New Roman" w:eastAsia="Times New Roman" w:hAnsi="Times New Roman" w:cs="Times New Roman"/>
+          <w:color w:val="000000"/>
+        </w:rPr>
+        <w:t xml:space="preserve"> showing the system relationship and dependencies that can enable other </w:t>
+      </w:r>
+      <w:r>
+        <w:rPr>
+          <w:rFonts w:ascii="Times New Roman" w:eastAsia="Times New Roman" w:hAnsi="Times New Roman" w:cs="Times New Roman"/>
+        </w:rPr>
+        <w:t>stakeholders to understand</w:t>
+      </w:r>
+      <w:r>
+        <w:rPr>
+          <w:rFonts w:ascii="Times New Roman" w:eastAsia="Times New Roman" w:hAnsi="Times New Roman" w:cs="Times New Roman"/>
+          <w:color w:val="000000"/>
+        </w:rPr>
+        <w:t xml:space="preserve"> the flow.</w:t>
+      </w:r>
+    </w:p>
+    <w:p>
+      <w:pPr>
+        <w:numPr>
+          <w:ilvl w:val="0"/>
+          <w:numId w:val="9"/>
+        </w:numPr>
+        <w:pBdr>
+          <w:top w:val="nil"/>
+          <w:left w:val="nil"/>
+          <w:bottom w:val="nil"/>
+          <w:right w:val="nil"/>
+          <w:between w:val="nil"/>
+        </w:pBdr>
+        <w:spacing w:after="0" w:line="360" w:lineRule="auto"/>
+        <w:rPr>
+          <w:color w:val="000000"/>
+        </w:rPr>
+      </w:pPr>
+      <w:r>
+        <w:rPr>
+          <w:rFonts w:ascii="Times New Roman" w:eastAsia="Times New Roman" w:hAnsi="Times New Roman" w:cs="Times New Roman"/>
+          <w:color w:val="000000"/>
+        </w:rPr>
+        <w:t>We also need to polish up the main function that will drive our system business logic.</w:t>
+      </w:r>
+    </w:p>
+    <w:p>
+      <w:pPr>
+        <w:spacing w:line="360" w:lineRule="auto"/>
+        <w:ind w:firstLine="720"/>
+        <w:rPr>
+          <w:rFonts w:ascii="Times New Roman" w:eastAsia="Times New Roman" w:hAnsi="Times New Roman" w:cs="Times New Roman"/>
+        </w:rPr>
+      </w:pPr>
+    </w:p>
+    <w:p>
+      <w:pPr>
+        <w:spacing w:line="360" w:lineRule="auto"/>
+        <w:ind w:firstLine="720"/>
+        <w:rPr>
+          <w:rFonts w:ascii="Times New Roman" w:eastAsia="Times New Roman" w:hAnsi="Times New Roman" w:cs="Times New Roman"/>
+        </w:rPr>
+      </w:pPr>
+    </w:p>
+    <w:p>
+      <w:pPr>
+        <w:spacing w:line="360" w:lineRule="auto"/>
+        <w:ind w:firstLine="720"/>
+        <w:rPr>
+          <w:rFonts w:ascii="Times New Roman" w:eastAsia="Times New Roman" w:hAnsi="Times New Roman" w:cs="Times New Roman"/>
+        </w:rPr>
+      </w:pPr>
+    </w:p>
+    <w:p>
+      <w:pPr>
+        <w:pStyle w:val="NoSpacing"/>
+        <w:rPr>
+          <w:b/>
+        </w:rPr>
+      </w:pPr>
+      <w:r>
+        <w:rPr>
+          <w:b/>
+        </w:rPr>
+        <w:t>CHALLENGES</w:t>
+      </w:r>
+    </w:p>
+    <w:p>
+      <w:pPr>
+        <w:spacing w:line="360" w:lineRule="auto"/>
+        <w:ind w:firstLine="720"/>
+        <w:rPr>
+          <w:rFonts w:ascii="Times New Roman" w:eastAsia="Times New Roman" w:hAnsi="Times New Roman" w:cs="Times New Roman"/>
+        </w:rPr>
+      </w:pPr>
+    </w:p>
+    <w:p>
+      <w:pPr>
+        <w:spacing w:line="360" w:lineRule="auto"/>
+        <w:ind w:firstLine="720"/>
+        <w:rPr>
+          <w:rStyle w:val="Strong"/>
+        </w:rPr>
+      </w:pPr>
+      <w:r>
+        <w:rPr>
+          <w:rStyle w:val="Strong"/>
+        </w:rPr>
+        <w:t>Technical challenges</w:t>
+      </w:r>
+    </w:p>
+    <w:p>
+      <w:pPr>
+        <w:spacing w:line="360" w:lineRule="auto"/>
+        <w:ind w:firstLine="720"/>
+        <w:rPr>
+          <w:rFonts w:ascii="Times New Roman" w:eastAsia="Times New Roman" w:hAnsi="Times New Roman" w:cs="Times New Roman"/>
+          <w:b/>
+        </w:rPr>
+      </w:pPr>
+    </w:p>
+    <w:p>
+      <w:pPr>
+        <w:spacing w:line="360" w:lineRule="auto"/>
+        <w:ind w:firstLine="720"/>
+        <w:rPr>
+          <w:rFonts w:ascii="Times New Roman" w:eastAsia="Times New Roman" w:hAnsi="Times New Roman" w:cs="Times New Roman"/>
+        </w:rPr>
+      </w:pPr>
+      <w:r>
+        <w:rPr>
+          <w:rFonts w:ascii="Times New Roman" w:eastAsia="Times New Roman" w:hAnsi="Times New Roman" w:cs="Times New Roman"/>
+        </w:rPr>
+        <w:t>To start with, we view our system as a full-stack web application. That said, it incorporates up to 5 front and backend languages and platforms, e.g. JavaScript, Python and Django, PHP, HTML, CSS among others. This makes it challenging to manage dependencies.</w:t>
+      </w:r>
+    </w:p>
+    <w:p>
+      <w:pPr>
+        <w:spacing w:line="360" w:lineRule="auto"/>
+        <w:ind w:firstLine="720"/>
+        <w:rPr>
+          <w:rFonts w:ascii="Times New Roman" w:eastAsia="Times New Roman" w:hAnsi="Times New Roman" w:cs="Times New Roman"/>
+        </w:rPr>
+      </w:pPr>
+      <w:r>
+        <w:rPr>
+          <w:rFonts w:ascii="Times New Roman" w:eastAsia="Times New Roman" w:hAnsi="Times New Roman" w:cs="Times New Roman"/>
+        </w:rPr>
+        <w:t xml:space="preserve">Among the many bugs we encountered, the one that stood out for us was where we had to migrate the project to the deployment environment. The issue come in getting the domain name to run in HTTPS protocol and SSH certificate. </w:t>
+      </w:r>
+    </w:p>
+    <w:p>
+      <w:pPr>
+        <w:spacing w:line="360" w:lineRule="auto"/>
+        <w:ind w:firstLine="720"/>
+        <w:rPr>
+          <w:rFonts w:ascii="Times New Roman" w:eastAsia="Times New Roman" w:hAnsi="Times New Roman" w:cs="Times New Roman"/>
+        </w:rPr>
+      </w:pPr>
+      <w:r>
+        <w:rPr>
+          <w:rFonts w:ascii="Times New Roman" w:eastAsia="Times New Roman" w:hAnsi="Times New Roman" w:cs="Times New Roman"/>
+        </w:rPr>
+        <w:t xml:space="preserve">Considering that the project is big, the amount of time it took for deployment to be initialized was extensive. </w:t>
+      </w:r>
+    </w:p>
+    <w:p>
+      <w:pPr>
+        <w:spacing w:line="360" w:lineRule="auto"/>
+        <w:ind w:firstLine="720"/>
+        <w:rPr>
+          <w:rFonts w:ascii="Times New Roman" w:eastAsia="Times New Roman" w:hAnsi="Times New Roman" w:cs="Times New Roman"/>
+        </w:rPr>
+      </w:pPr>
+    </w:p>
+    <w:p>
+      <w:pPr>
+        <w:spacing w:line="360" w:lineRule="auto"/>
+        <w:ind w:firstLine="720"/>
+        <w:rPr>
+          <w:rFonts w:ascii="Times New Roman" w:eastAsia="Times New Roman" w:hAnsi="Times New Roman" w:cs="Times New Roman"/>
+        </w:rPr>
+      </w:pPr>
+      <w:r>
+        <w:rPr>
+          <w:rFonts w:ascii="Times New Roman" w:eastAsia="Times New Roman" w:hAnsi="Times New Roman" w:cs="Times New Roman"/>
+        </w:rPr>
+        <w:t>The challenges associated with managing project dependencies, implementing dynamic sorting and filtering, and handling file uploads were successfully overcome with a thorough study and adjustment of the project plan. The team remains vigilant and adapts to handle additional unforeseen complications.</w:t>
+      </w:r>
+    </w:p>
+    <w:p>
+      <w:pPr>
+        <w:spacing w:line="360" w:lineRule="auto"/>
+        <w:ind w:firstLine="720"/>
+        <w:rPr>
+          <w:rFonts w:ascii="Times New Roman" w:eastAsia="Times New Roman" w:hAnsi="Times New Roman" w:cs="Times New Roman"/>
+        </w:rPr>
+      </w:pPr>
+    </w:p>
+    <w:p>
+      <w:pPr>
+        <w:spacing w:line="360" w:lineRule="auto"/>
+        <w:ind w:firstLine="720"/>
+        <w:rPr>
+          <w:rFonts w:ascii="Times New Roman" w:eastAsia="Times New Roman" w:hAnsi="Times New Roman" w:cs="Times New Roman"/>
+          <w:b/>
+        </w:rPr>
+      </w:pPr>
+    </w:p>
+    <w:p>
+      <w:pPr>
+        <w:spacing w:line="360" w:lineRule="auto"/>
+        <w:ind w:firstLine="720"/>
+        <w:rPr>
+          <w:rFonts w:ascii="Times New Roman" w:eastAsia="Times New Roman" w:hAnsi="Times New Roman" w:cs="Times New Roman"/>
+          <w:b/>
+        </w:rPr>
+      </w:pPr>
+      <w:r>
+        <w:rPr>
+          <w:rFonts w:ascii="Times New Roman" w:eastAsia="Times New Roman" w:hAnsi="Times New Roman" w:cs="Times New Roman"/>
+          <w:b/>
+        </w:rPr>
+        <w:t>Non-Technical challenges.</w:t>
+      </w:r>
+    </w:p>
+    <w:p>
+      <w:pPr>
+        <w:spacing w:line="360" w:lineRule="auto"/>
+        <w:ind w:firstLine="720"/>
+        <w:rPr>
+          <w:rFonts w:ascii="Times New Roman" w:eastAsia="Times New Roman" w:hAnsi="Times New Roman" w:cs="Times New Roman"/>
+        </w:rPr>
+      </w:pPr>
+    </w:p>
+    <w:p>
+      <w:pPr>
+        <w:spacing w:line="360" w:lineRule="auto"/>
+        <w:ind w:firstLine="720"/>
+        <w:rPr>
+          <w:rFonts w:ascii="Times New Roman" w:eastAsia="Times New Roman" w:hAnsi="Times New Roman" w:cs="Times New Roman"/>
+        </w:rPr>
+      </w:pPr>
+      <w:r>
+        <w:rPr>
+          <w:rFonts w:ascii="Times New Roman" w:eastAsia="Times New Roman" w:hAnsi="Times New Roman" w:cs="Times New Roman"/>
+        </w:rPr>
+        <w:t>Based on the progress achieved in the second week, project completion and MVP definition results within the specified time period are evaluated as follows:</w:t>
+      </w:r>
+    </w:p>
+    <w:p>
+      <w:pPr>
+        <w:spacing w:line="360" w:lineRule="auto"/>
+        <w:ind w:firstLine="720"/>
+        <w:rPr>
+          <w:rFonts w:ascii="Times New Roman" w:eastAsia="Times New Roman" w:hAnsi="Times New Roman" w:cs="Times New Roman"/>
+        </w:rPr>
+      </w:pPr>
+      <w:r>
+        <w:rPr>
+          <w:rFonts w:ascii="Times New Roman" w:eastAsia="Times New Roman" w:hAnsi="Times New Roman" w:cs="Times New Roman"/>
+        </w:rPr>
+        <w:t>Considering that there are so many aspects of the project that need perfecting and the fact that we are working on a given time line, a bit of pressure is building up. We hope at the end of it all, we will meet the deadline and the app will be fully functional</w:t>
+      </w:r>
+    </w:p>
+    <w:p>
+      <w:pPr>
+        <w:spacing w:line="360" w:lineRule="auto"/>
+        <w:ind w:firstLine="720"/>
+        <w:rPr>
+          <w:rFonts w:ascii="Times New Roman" w:eastAsia="Times New Roman" w:hAnsi="Times New Roman" w:cs="Times New Roman"/>
+        </w:rPr>
+      </w:pPr>
+      <w:r>
+        <w:rPr>
+          <w:rFonts w:ascii="Times New Roman" w:eastAsia="Times New Roman" w:hAnsi="Times New Roman" w:cs="Times New Roman"/>
+        </w:rPr>
+        <w:t>Efforts to improve collaboration and communication between team members have yielded positive results. Regular virtual meetings and the use of collaboration tools enabled smoother communication channels and minimized the impact of this non-technical challenge. However, our activities of daily living have been interfering with collaboration which delays our progress</w:t>
+      </w:r>
+    </w:p>
+    <w:p>
+      <w:pPr>
+        <w:spacing w:line="360" w:lineRule="auto"/>
+        <w:ind w:firstLine="720"/>
+        <w:rPr>
+          <w:rFonts w:ascii="Times New Roman" w:eastAsia="Times New Roman" w:hAnsi="Times New Roman" w:cs="Times New Roman"/>
+        </w:rPr>
+      </w:pPr>
+    </w:p>
+    <w:p>
+      <w:pPr>
+        <w:spacing w:line="360" w:lineRule="auto"/>
+        <w:ind w:firstLine="720"/>
+        <w:rPr>
+          <w:rStyle w:val="Strong"/>
+          <w:u w:val="single"/>
+        </w:rPr>
+      </w:pPr>
+      <w:r>
+        <w:rPr>
+          <w:rStyle w:val="Strong"/>
+          <w:u w:val="single"/>
+        </w:rPr>
+        <w:t>Screen Shots</w:t>
+      </w:r>
+    </w:p>
+    <w:p>
+      <w:pPr>
+        <w:spacing w:line="360" w:lineRule="auto"/>
+        <w:ind w:firstLine="720"/>
+        <w:rPr>
+          <w:rFonts w:ascii="Times New Roman" w:eastAsia="Times New Roman" w:hAnsi="Times New Roman" w:cs="Times New Roman"/>
+        </w:rPr>
+      </w:pPr>
+      <w:r>
+        <w:rPr>
+          <w:rFonts w:ascii="Times New Roman" w:eastAsia="Times New Roman" w:hAnsi="Times New Roman" w:cs="Times New Roman"/>
+        </w:rPr>
+        <w:t>Below is a sneak peek of the application we are developing so far.</w:t>
+      </w:r>
+    </w:p>
+    <w:p>
+      <w:pPr>
+        <w:rPr>
+          <w:rFonts w:ascii="Times New Roman" w:eastAsia="Times New Roman" w:hAnsi="Times New Roman" w:cs="Times New Roman"/>
+        </w:rPr>
+      </w:pPr>
+    </w:p>
+    <w:p>
+      <w:pPr>
+        <w:rPr>
+          <w:rFonts w:ascii="Times New Roman" w:eastAsia="Times New Roman" w:hAnsi="Times New Roman" w:cs="Times New Roman"/>
+        </w:rPr>
+      </w:pPr>
+      <w:r>
+        <w:rPr>
+          <w:rFonts w:ascii="Times New Roman" w:eastAsia="Times New Roman" w:hAnsi="Times New Roman" w:cs="Times New Roman"/>
+          <w:noProof/>
+        </w:rPr>
+        <w:drawing>
+          <wp:inline distT="0" distB="0" distL="0" distR="0" wp14:anchorId="64C545D8" wp14:editId="7F156B2C">
+            <wp:extent cx="5943600" cy="2272665"/>
+            <wp:effectExtent l="0" t="0" r="0" b="0"/>
+            <wp:docPr id="8" name="image2.png"/>
+            <wp:cNvGraphicFramePr/>
+            <a:graphic xmlns:a="http://schemas.openxmlformats.org/drawingml/2006/main">
+              <a:graphicData uri="http://schemas.openxmlformats.org/drawingml/2006/picture">
+                <pic:pic xmlns:pic="http://schemas.openxmlformats.org/drawingml/2006/picture">
+                  <pic:nvPicPr>
+                    <pic:cNvPr id="0" name="image2.png"/>
+                    <pic:cNvPicPr preferRelativeResize="0"/>
+                  </pic:nvPicPr>
+                  <pic:blipFill>
+                    <a:blip r:embed="rId19"/>
+                    <a:srcRect/>
+                    <a:stretch>
+                      <a:fillRect/>
+                    </a:stretch>
+                  </pic:blipFill>
+                  <pic:spPr>
+                    <a:xfrm>
+                      <a:off x="0" y="0"/>
+                      <a:ext cx="5943600" cy="2272665"/>
+                    </a:xfrm>
+                    <a:prstGeom prst="rect">
+                      <a:avLst/>
+                    </a:prstGeom>
+                    <a:ln/>
+                  </pic:spPr>
+                </pic:pic>
+              </a:graphicData>
+            </a:graphic>
+          </wp:inline>
+        </w:drawing>
+      </w:r>
+    </w:p>
+    <w:p>
+      <w:pPr>
+        <w:rPr>
+          <w:rFonts w:ascii="Times New Roman" w:eastAsia="Times New Roman" w:hAnsi="Times New Roman" w:cs="Times New Roman"/>
+        </w:rPr>
+      </w:pPr>
+    </w:p>
+    <w:p>
+      <w:pPr>
+        <w:rPr>
+          <w:rFonts w:ascii="Times New Roman" w:eastAsia="Times New Roman" w:hAnsi="Times New Roman" w:cs="Times New Roman"/>
+        </w:rPr>
+      </w:pPr>
+      <w:r>
+        <w:rPr>
+          <w:rFonts w:ascii="Times New Roman" w:eastAsia="Times New Roman" w:hAnsi="Times New Roman" w:cs="Times New Roman"/>
+          <w:noProof/>
+        </w:rPr>
+        <w:drawing>
+          <wp:inline distT="0" distB="0" distL="0" distR="0" wp14:anchorId="73BD72EA" wp14:editId="45EE65A1">
+            <wp:extent cx="6559032" cy="2106391"/>
+            <wp:effectExtent l="0" t="0" r="0" b="0"/>
+            <wp:docPr id="9" name="image1.png"/>
+            <wp:cNvGraphicFramePr/>
+            <a:graphic xmlns:a="http://schemas.openxmlformats.org/drawingml/2006/main">
+              <a:graphicData uri="http://schemas.openxmlformats.org/drawingml/2006/picture">
+                <pic:pic xmlns:pic="http://schemas.openxmlformats.org/drawingml/2006/picture">
+                  <pic:nvPicPr>
+                    <pic:cNvPr id="0" name="image1.png"/>
+                    <pic:cNvPicPr preferRelativeResize="0"/>
+                  </pic:nvPicPr>
+                  <pic:blipFill>
+                    <a:blip r:embed="rId20"/>
+                    <a:srcRect/>
+                    <a:stretch>
+                      <a:fillRect/>
+                    </a:stretch>
+                  </pic:blipFill>
+                  <pic:spPr>
+                    <a:xfrm>
+                      <a:off x="0" y="0"/>
+                      <a:ext cx="6559032" cy="2106391"/>
+                    </a:xfrm>
+                    <a:prstGeom prst="rect">
+                      <a:avLst/>
+                    </a:prstGeom>
+                    <a:ln/>
+                  </pic:spPr>
+                </pic:pic>
+              </a:graphicData>
+            </a:graphic>
+          </wp:inline>
+        </w:drawing>
+      </w:r>
+    </w:p>
+    <w:p>
+      <w:pPr>
+        <w:rPr>
+          <w:rFonts w:ascii="Times New Roman" w:eastAsia="Times New Roman" w:hAnsi="Times New Roman" w:cs="Times New Roman"/>
+        </w:rPr>
+      </w:pPr>
+    </w:p>
+    <w:p>
+      <w:pPr>
+        <w:rPr>
+          <w:rFonts w:ascii="Times New Roman" w:eastAsia="Times New Roman" w:hAnsi="Times New Roman" w:cs="Times New Roman"/>
+        </w:rPr>
+      </w:pPr>
+      <w:r>
+        <w:rPr>
+          <w:rFonts w:ascii="Times New Roman" w:eastAsia="Times New Roman" w:hAnsi="Times New Roman" w:cs="Times New Roman"/>
+          <w:noProof/>
+        </w:rPr>
+        <w:drawing>
+          <wp:inline distT="0" distB="0" distL="0" distR="0" wp14:anchorId="65BDBD9C" wp14:editId="3B1FE7A2">
+            <wp:extent cx="5943600" cy="2550795"/>
+            <wp:effectExtent l="0" t="0" r="0" b="0"/>
+            <wp:docPr id="10" name="image3.png"/>
+            <wp:cNvGraphicFramePr/>
+            <a:graphic xmlns:a="http://schemas.openxmlformats.org/drawingml/2006/main">
+              <a:graphicData uri="http://schemas.openxmlformats.org/drawingml/2006/picture">
+                <pic:pic xmlns:pic="http://schemas.openxmlformats.org/drawingml/2006/picture">
+                  <pic:nvPicPr>
+                    <pic:cNvPr id="0" name="image3.png"/>
+                    <pic:cNvPicPr preferRelativeResize="0"/>
+                  </pic:nvPicPr>
+                  <pic:blipFill>
+                    <a:blip r:embed="rId21"/>
+                    <a:srcRect/>
+                    <a:stretch>
+                      <a:fillRect/>
+                    </a:stretch>
+                  </pic:blipFill>
+                  <pic:spPr>
+                    <a:xfrm>
+                      <a:off x="0" y="0"/>
+                      <a:ext cx="5943600" cy="2550795"/>
+                    </a:xfrm>
+                    <a:prstGeom prst="rect">
+                      <a:avLst/>
+                    </a:prstGeom>
+                    <a:ln/>
+                  </pic:spPr>
+                </pic:pic>
+              </a:graphicData>
+            </a:graphic>
+          </wp:inline>
+        </w:drawing>
+      </w:r>
+    </w:p>
+    <w:p>
+      <w:pPr>
+        <w:spacing w:after="0" w:line="240" w:lineRule="auto"/>
+        <w:rPr>
+          <w:rFonts w:ascii="Times New Roman" w:eastAsia="Times New Roman" w:hAnsi="Times New Roman" w:cs="Times New Roman"/>
+          <w:sz w:val="24"/>
+          <w:szCs w:val="24"/>
+        </w:rPr>
+      </w:pPr>
+      <w:bookmarkStart w:id="1" w:name="_GoBack"/>
+      <w:bookmarkEnd w:id="1"/>
+    </w:p>
+    <w:p>
+      <w:pPr>
+        <w:spacing w:after="0" w:line="240" w:lineRule="auto"/>
+        <w:rPr>
+          <w:rFonts w:ascii="Times New Roman" w:eastAsia="Times New Roman" w:hAnsi="Times New Roman" w:cs="Times New Roman"/>
+          <w:sz w:val="24"/>
+          <w:szCs w:val="24"/>
+        </w:rPr>
+      </w:pPr>
+    </w:p>
+    <w:p>
+      <w:pPr>
+        <w:spacing w:after="0" w:line="240" w:lineRule="auto"/>
+        <w:rPr>
+          <w:rFonts w:ascii="Times New Roman" w:eastAsia="Times New Roman" w:hAnsi="Times New Roman" w:cs="Times New Roman"/>
+          <w:sz w:val="24"/>
+          <w:szCs w:val="24"/>
+        </w:rPr>
+      </w:pPr>
+    </w:p>
+    <w:p>
+      <w:pPr>
         <w:spacing w:after="0" w:line="240" w:lineRule="auto"/>
         <w:rPr>
           <w:rFonts w:ascii="Times New Roman" w:eastAsia="Times New Roman" w:hAnsi="Times New Roman" w:cs="Times New Roman"/>
@@ -3315,7 +4457,7 @@
           <w:szCs w:val="24"/>
         </w:rPr>
       </w:pPr>
-      <w:hyperlink r:id="rId19" w:history="1">
+      <w:hyperlink r:id="rId22" w:history="1">
         <w:r>
           <w:rPr>
             <w:rStyle w:val="Hyperlink"/>
@@ -3344,7 +4486,7 @@
           <w:u w:val="none"/>
         </w:rPr>
       </w:pPr>
-      <w:hyperlink r:id="rId20" w:history="1">
+      <w:hyperlink r:id="rId23" w:history="1">
         <w:r>
           <w:rPr>
             <w:rStyle w:val="Hyperlink"/>
@@ -3370,7 +4512,7 @@
           <w:szCs w:val="24"/>
         </w:rPr>
       </w:pPr>
-      <w:hyperlink r:id="rId21" w:tgtFrame="_blank" w:history="1">
+      <w:hyperlink r:id="rId24" w:tgtFrame="_blank" w:history="1">
         <w:r>
           <w:rPr>
             <w:rStyle w:val="Hyperlink"/>
@@ -3414,7 +4556,7 @@
       </w:pPr>
     </w:p>
     <w:sectPr>
-      <w:footerReference w:type="default" r:id="rId22"/>
+      <w:footerReference w:type="default" r:id="rId25"/>
       <w:pgSz w:w="12240" w:h="15840"/>
       <w:pgMar w:top="1440" w:right="1440" w:bottom="1440" w:left="1440" w:header="720" w:footer="720" w:gutter="0"/>
       <w:pgNumType w:start="1"/>
@@ -3724,6 +4866,119 @@
     </w:lvl>
   </w:abstractNum>
   <w:abstractNum w:abstractNumId="2" w15:restartNumberingAfterBreak="0">
+    <w:nsid w:val="25D336AB"/>
+    <w:multiLevelType w:val="multilevel"/>
+    <w:tmpl w:val="037890BE"/>
+    <w:lvl w:ilvl="0">
+      <w:start w:val="1"/>
+      <w:numFmt w:val="bullet"/>
+      <w:lvlText w:val="●"/>
+      <w:lvlJc w:val="left"/>
+      <w:pPr>
+        <w:ind w:left="1080" w:hanging="360"/>
+      </w:pPr>
+      <w:rPr>
+        <w:rFonts w:ascii="Noto Sans Symbols" w:eastAsia="Noto Sans Symbols" w:hAnsi="Noto Sans Symbols" w:cs="Noto Sans Symbols"/>
+      </w:rPr>
+    </w:lvl>
+    <w:lvl w:ilvl="1">
+      <w:start w:val="1"/>
+      <w:numFmt w:val="bullet"/>
+      <w:lvlText w:val="o"/>
+      <w:lvlJc w:val="left"/>
+      <w:pPr>
+        <w:ind w:left="1800" w:hanging="360"/>
+      </w:pPr>
+      <w:rPr>
+        <w:rFonts w:ascii="Courier New" w:eastAsia="Courier New" w:hAnsi="Courier New" w:cs="Courier New"/>
+      </w:rPr>
+    </w:lvl>
+    <w:lvl w:ilvl="2">
+      <w:start w:val="1"/>
+      <w:numFmt w:val="bullet"/>
+      <w:lvlText w:val="▪"/>
+      <w:lvlJc w:val="left"/>
+      <w:pPr>
+        <w:ind w:left="2520" w:hanging="360"/>
+      </w:pPr>
+      <w:rPr>
+        <w:rFonts w:ascii="Noto Sans Symbols" w:eastAsia="Noto Sans Symbols" w:hAnsi="Noto Sans Symbols" w:cs="Noto Sans Symbols"/>
+      </w:rPr>
+    </w:lvl>
+    <w:lvl w:ilvl="3">
+      <w:start w:val="1"/>
+      <w:numFmt w:val="bullet"/>
+      <w:lvlText w:val="●"/>
+      <w:lvlJc w:val="left"/>
+      <w:pPr>
+        <w:ind w:left="3240" w:hanging="360"/>
+      </w:pPr>
+      <w:rPr>
+        <w:rFonts w:ascii="Noto Sans Symbols" w:eastAsia="Noto Sans Symbols" w:hAnsi="Noto Sans Symbols" w:cs="Noto Sans Symbols"/>
+      </w:rPr>
+    </w:lvl>
+    <w:lvl w:ilvl="4">
+      <w:start w:val="1"/>
+      <w:numFmt w:val="bullet"/>
+      <w:lvlText w:val="o"/>
+      <w:lvlJc w:val="left"/>
+      <w:pPr>
+        <w:ind w:left="3960" w:hanging="360"/>
+      </w:pPr>
+      <w:rPr>
+        <w:rFonts w:ascii="Courier New" w:eastAsia="Courier New" w:hAnsi="Courier New" w:cs="Courier New"/>
+      </w:rPr>
+    </w:lvl>
+    <w:lvl w:ilvl="5">
+      <w:start w:val="1"/>
+      <w:numFmt w:val="bullet"/>
+      <w:lvlText w:val="▪"/>
+      <w:lvlJc w:val="left"/>
+      <w:pPr>
+        <w:ind w:left="4680" w:hanging="360"/>
+      </w:pPr>
+      <w:rPr>
+        <w:rFonts w:ascii="Noto Sans Symbols" w:eastAsia="Noto Sans Symbols" w:hAnsi="Noto Sans Symbols" w:cs="Noto Sans Symbols"/>
+      </w:rPr>
+    </w:lvl>
+    <w:lvl w:ilvl="6">
+      <w:start w:val="1"/>
+      <w:numFmt w:val="bullet"/>
+      <w:lvlText w:val="●"/>
+      <w:lvlJc w:val="left"/>
+      <w:pPr>
+        <w:ind w:left="5400" w:hanging="360"/>
+      </w:pPr>
+      <w:rPr>
+        <w:rFonts w:ascii="Noto Sans Symbols" w:eastAsia="Noto Sans Symbols" w:hAnsi="Noto Sans Symbols" w:cs="Noto Sans Symbols"/>
+      </w:rPr>
+    </w:lvl>
+    <w:lvl w:ilvl="7">
+      <w:start w:val="1"/>
+      <w:numFmt w:val="bullet"/>
+      <w:lvlText w:val="o"/>
+      <w:lvlJc w:val="left"/>
+      <w:pPr>
+        <w:ind w:left="6120" w:hanging="360"/>
+      </w:pPr>
+      <w:rPr>
+        <w:rFonts w:ascii="Courier New" w:eastAsia="Courier New" w:hAnsi="Courier New" w:cs="Courier New"/>
+      </w:rPr>
+    </w:lvl>
+    <w:lvl w:ilvl="8">
+      <w:start w:val="1"/>
+      <w:numFmt w:val="bullet"/>
+      <w:lvlText w:val="▪"/>
+      <w:lvlJc w:val="left"/>
+      <w:pPr>
+        <w:ind w:left="6840" w:hanging="360"/>
+      </w:pPr>
+      <w:rPr>
+        <w:rFonts w:ascii="Noto Sans Symbols" w:eastAsia="Noto Sans Symbols" w:hAnsi="Noto Sans Symbols" w:cs="Noto Sans Symbols"/>
+      </w:rPr>
+    </w:lvl>
+  </w:abstractNum>
+  <w:abstractNum w:abstractNumId="3" w15:restartNumberingAfterBreak="0">
     <w:nsid w:val="28E63E66"/>
     <w:multiLevelType w:val="multilevel"/>
     <w:tmpl w:val="E3445934"/>
@@ -3836,7 +5091,7 @@
       </w:pPr>
     </w:lvl>
   </w:abstractNum>
-  <w:abstractNum w:abstractNumId="3" w15:restartNumberingAfterBreak="0">
+  <w:abstractNum w:abstractNumId="4" w15:restartNumberingAfterBreak="0">
     <w:nsid w:val="29526957"/>
     <w:multiLevelType w:val="multilevel"/>
     <w:tmpl w:val="13FAAA56"/>
@@ -3967,7 +5222,120 @@
       </w:rPr>
     </w:lvl>
   </w:abstractNum>
-  <w:abstractNum w:abstractNumId="4" w15:restartNumberingAfterBreak="0">
+  <w:abstractNum w:abstractNumId="5" w15:restartNumberingAfterBreak="0">
+    <w:nsid w:val="2FC43152"/>
+    <w:multiLevelType w:val="multilevel"/>
+    <w:tmpl w:val="B40E34D6"/>
+    <w:lvl w:ilvl="0">
+      <w:start w:val="1"/>
+      <w:numFmt w:val="bullet"/>
+      <w:lvlText w:val="●"/>
+      <w:lvlJc w:val="left"/>
+      <w:pPr>
+        <w:ind w:left="2160" w:hanging="360"/>
+      </w:pPr>
+      <w:rPr>
+        <w:rFonts w:ascii="Noto Sans Symbols" w:eastAsia="Noto Sans Symbols" w:hAnsi="Noto Sans Symbols" w:cs="Noto Sans Symbols"/>
+      </w:rPr>
+    </w:lvl>
+    <w:lvl w:ilvl="1">
+      <w:start w:val="1"/>
+      <w:numFmt w:val="bullet"/>
+      <w:lvlText w:val="o"/>
+      <w:lvlJc w:val="left"/>
+      <w:pPr>
+        <w:ind w:left="2880" w:hanging="360"/>
+      </w:pPr>
+      <w:rPr>
+        <w:rFonts w:ascii="Courier New" w:eastAsia="Courier New" w:hAnsi="Courier New" w:cs="Courier New"/>
+      </w:rPr>
+    </w:lvl>
+    <w:lvl w:ilvl="2">
+      <w:start w:val="1"/>
+      <w:numFmt w:val="bullet"/>
+      <w:lvlText w:val="▪"/>
+      <w:lvlJc w:val="left"/>
+      <w:pPr>
+        <w:ind w:left="3600" w:hanging="360"/>
+      </w:pPr>
+      <w:rPr>
+        <w:rFonts w:ascii="Noto Sans Symbols" w:eastAsia="Noto Sans Symbols" w:hAnsi="Noto Sans Symbols" w:cs="Noto Sans Symbols"/>
+      </w:rPr>
+    </w:lvl>
+    <w:lvl w:ilvl="3">
+      <w:start w:val="1"/>
+      <w:numFmt w:val="bullet"/>
+      <w:lvlText w:val="●"/>
+      <w:lvlJc w:val="left"/>
+      <w:pPr>
+        <w:ind w:left="4320" w:hanging="360"/>
+      </w:pPr>
+      <w:rPr>
+        <w:rFonts w:ascii="Noto Sans Symbols" w:eastAsia="Noto Sans Symbols" w:hAnsi="Noto Sans Symbols" w:cs="Noto Sans Symbols"/>
+      </w:rPr>
+    </w:lvl>
+    <w:lvl w:ilvl="4">
+      <w:start w:val="1"/>
+      <w:numFmt w:val="bullet"/>
+      <w:lvlText w:val="o"/>
+      <w:lvlJc w:val="left"/>
+      <w:pPr>
+        <w:ind w:left="5040" w:hanging="360"/>
+      </w:pPr>
+      <w:rPr>
+        <w:rFonts w:ascii="Courier New" w:eastAsia="Courier New" w:hAnsi="Courier New" w:cs="Courier New"/>
+      </w:rPr>
+    </w:lvl>
+    <w:lvl w:ilvl="5">
+      <w:start w:val="1"/>
+      <w:numFmt w:val="bullet"/>
+      <w:lvlText w:val="▪"/>
+      <w:lvlJc w:val="left"/>
+      <w:pPr>
+        <w:ind w:left="5760" w:hanging="360"/>
+      </w:pPr>
+      <w:rPr>
+        <w:rFonts w:ascii="Noto Sans Symbols" w:eastAsia="Noto Sans Symbols" w:hAnsi="Noto Sans Symbols" w:cs="Noto Sans Symbols"/>
+      </w:rPr>
+    </w:lvl>
+    <w:lvl w:ilvl="6">
+      <w:start w:val="1"/>
+      <w:numFmt w:val="bullet"/>
+      <w:lvlText w:val="●"/>
+      <w:lvlJc w:val="left"/>
+      <w:pPr>
+        <w:ind w:left="6480" w:hanging="360"/>
+      </w:pPr>
+      <w:rPr>
+        <w:rFonts w:ascii="Noto Sans Symbols" w:eastAsia="Noto Sans Symbols" w:hAnsi="Noto Sans Symbols" w:cs="Noto Sans Symbols"/>
+      </w:rPr>
+    </w:lvl>
+    <w:lvl w:ilvl="7">
+      <w:start w:val="1"/>
+      <w:numFmt w:val="bullet"/>
+      <w:lvlText w:val="o"/>
+      <w:lvlJc w:val="left"/>
+      <w:pPr>
+        <w:ind w:left="7200" w:hanging="360"/>
+      </w:pPr>
+      <w:rPr>
+        <w:rFonts w:ascii="Courier New" w:eastAsia="Courier New" w:hAnsi="Courier New" w:cs="Courier New"/>
+      </w:rPr>
+    </w:lvl>
+    <w:lvl w:ilvl="8">
+      <w:start w:val="1"/>
+      <w:numFmt w:val="bullet"/>
+      <w:lvlText w:val="▪"/>
+      <w:lvlJc w:val="left"/>
+      <w:pPr>
+        <w:ind w:left="7920" w:hanging="360"/>
+      </w:pPr>
+      <w:rPr>
+        <w:rFonts w:ascii="Noto Sans Symbols" w:eastAsia="Noto Sans Symbols" w:hAnsi="Noto Sans Symbols" w:cs="Noto Sans Symbols"/>
+      </w:rPr>
+    </w:lvl>
+  </w:abstractNum>
+  <w:abstractNum w:abstractNumId="6" w15:restartNumberingAfterBreak="0">
     <w:nsid w:val="3F27041D"/>
     <w:multiLevelType w:val="multilevel"/>
     <w:tmpl w:val="09E60B6C"/>
@@ -4059,7 +5427,7 @@
       </w:pPr>
     </w:lvl>
   </w:abstractNum>
-  <w:abstractNum w:abstractNumId="5" w15:restartNumberingAfterBreak="0">
+  <w:abstractNum w:abstractNumId="7" w15:restartNumberingAfterBreak="0">
     <w:nsid w:val="447D3C4E"/>
     <w:multiLevelType w:val="multilevel"/>
     <w:tmpl w:val="E3445934"/>
@@ -4148,7 +5516,7 @@
       </w:pPr>
     </w:lvl>
   </w:abstractNum>
-  <w:abstractNum w:abstractNumId="6" w15:restartNumberingAfterBreak="0">
+  <w:abstractNum w:abstractNumId="8" w15:restartNumberingAfterBreak="0">
     <w:nsid w:val="59270173"/>
     <w:multiLevelType w:val="multilevel"/>
     <w:tmpl w:val="A8E85F68"/>
@@ -4235,25 +5603,31 @@
     </w:lvl>
   </w:abstractNum>
   <w:num w:numId="1">
-    <w:abstractNumId w:val="6"/>
+    <w:abstractNumId w:val="8"/>
   </w:num>
   <w:num w:numId="2">
-    <w:abstractNumId w:val="5"/>
+    <w:abstractNumId w:val="7"/>
   </w:num>
   <w:num w:numId="3">
-    <w:abstractNumId w:val="3"/>
+    <w:abstractNumId w:val="4"/>
   </w:num>
   <w:num w:numId="4">
     <w:abstractNumId w:val="1"/>
   </w:num>
   <w:num w:numId="5">
-    <w:abstractNumId w:val="4"/>
+    <w:abstractNumId w:val="6"/>
   </w:num>
   <w:num w:numId="6">
-    <w:abstractNumId w:val="2"/>
+    <w:abstractNumId w:val="3"/>
   </w:num>
   <w:num w:numId="7">
     <w:abstractNumId w:val="0"/>
+  </w:num>
+  <w:num w:numId="8">
+    <w:abstractNumId w:val="2"/>
+  </w:num>
+  <w:num w:numId="9">
+    <w:abstractNumId w:val="5"/>
   </w:num>
 </w:numbering>
 </file>
@@ -4907,6 +6281,19 @@
       <w:spacing w:val="5"/>
     </w:rPr>
   </w:style>
+  <w:style w:type="paragraph" w:styleId="NoSpacing">
+    <w:name w:val="No Spacing"/>
+    <w:uiPriority w:val="1"/>
+    <w:qFormat/>
+    <w:rsid w:val="00A95CE7"/>
+    <w:pPr>
+      <w:spacing w:after="0" w:line="240" w:lineRule="auto"/>
+    </w:pPr>
+    <w:rPr>
+      <w:rFonts w:ascii="Arial" w:eastAsia="Arial" w:hAnsi="Arial" w:cs="Arial"/>
+      <w:lang w:val="en"/>
+    </w:rPr>
+  </w:style>
 </w:styles>
 </file>
 
@@ -5231,23 +6618,6 @@
 </file>
 
 <file path=customXml/item1.xml><?xml version="1.0" encoding="utf-8"?>
-<p:properties xmlns:p="http://schemas.microsoft.com/office/2006/metadata/properties" xmlns:xsi="http://www.w3.org/2001/XMLSchema-instance" xmlns:pc="http://schemas.microsoft.com/office/infopath/2007/PartnerControls">
-  <documentManagement>
-    <_activity xmlns="f339d004-1042-4023-a948-783646d66900" xsi:nil="true"/>
-  </documentManagement>
-</p:properties>
-</file>
-
-<file path=customXml/item2.xml><?xml version="1.0" encoding="utf-8"?>
-<?mso-contentType ?>
-<FormTemplates xmlns="http://schemas.microsoft.com/sharepoint/v3/contenttype/forms">
-  <Display>DocumentLibraryForm</Display>
-  <Edit>DocumentLibraryForm</Edit>
-  <New>DocumentLibraryForm</New>
-</FormTemplates>
-</file>
-
-<file path=customXml/item3.xml><?xml version="1.0" encoding="utf-8"?>
 <ct:contentTypeSchema xmlns:ct="http://schemas.microsoft.com/office/2006/metadata/contentType" xmlns:ma="http://schemas.microsoft.com/office/2006/metadata/properties/metaAttributes" ct:_="" ma:_="" ma:contentTypeName="Document" ma:contentTypeID="0x010100F634036505E2F24983BF780BD0FD9ACB" ma:contentTypeVersion="12" ma:contentTypeDescription="Create a new document." ma:contentTypeScope="" ma:versionID="1c8370740a9b0f28a2ff9f2ba0772acf">
   <xsd:schema xmlns:xsd="http://www.w3.org/2001/XMLSchema" xmlns:xs="http://www.w3.org/2001/XMLSchema" xmlns:p="http://schemas.microsoft.com/office/2006/metadata/properties" xmlns:ns3="f339d004-1042-4023-a948-783646d66900" targetNamespace="http://schemas.microsoft.com/office/2006/metadata/properties" ma:root="true" ma:fieldsID="b2a245fb3abd332b171c6376b17bf2e9" ns3:_="">
     <xsd:import namespace="f339d004-1042-4023-a948-783646d66900"/>
@@ -5443,25 +6813,24 @@
 </ct:contentTypeSchema>
 </file>
 
-<file path=customXml/itemProps1.xml><?xml version="1.0" encoding="utf-8"?>
-<ds:datastoreItem xmlns:ds="http://schemas.openxmlformats.org/officeDocument/2006/customXml" ds:itemID="{8BC5B310-93F9-4EA4-B139-0BB1113C8E8B}">
-  <ds:schemaRefs>
-    <ds:schemaRef ds:uri="http://schemas.microsoft.com/office/2006/metadata/properties"/>
-    <ds:schemaRef ds:uri="http://schemas.microsoft.com/office/infopath/2007/PartnerControls"/>
-    <ds:schemaRef ds:uri="f339d004-1042-4023-a948-783646d66900"/>
-  </ds:schemaRefs>
-</ds:datastoreItem>
+<file path=customXml/item2.xml><?xml version="1.0" encoding="utf-8"?>
+<?mso-contentType ?>
+<FormTemplates xmlns="http://schemas.microsoft.com/sharepoint/v3/contenttype/forms">
+  <Display>DocumentLibraryForm</Display>
+  <Edit>DocumentLibraryForm</Edit>
+  <New>DocumentLibraryForm</New>
+</FormTemplates>
 </file>
 
-<file path=customXml/itemProps2.xml><?xml version="1.0" encoding="utf-8"?>
-<ds:datastoreItem xmlns:ds="http://schemas.openxmlformats.org/officeDocument/2006/customXml" ds:itemID="{BC0D232B-2456-41F9-B3D3-30C0EBA260B9}">
-  <ds:schemaRefs>
-    <ds:schemaRef ds:uri="http://schemas.microsoft.com/sharepoint/v3/contenttype/forms"/>
-  </ds:schemaRefs>
-</ds:datastoreItem>
+<file path=customXml/item3.xml><?xml version="1.0" encoding="utf-8"?>
+<p:properties xmlns:p="http://schemas.microsoft.com/office/2006/metadata/properties" xmlns:xsi="http://www.w3.org/2001/XMLSchema-instance" xmlns:pc="http://schemas.microsoft.com/office/infopath/2007/PartnerControls">
+  <documentManagement>
+    <_activity xmlns="f339d004-1042-4023-a948-783646d66900" xsi:nil="true"/>
+  </documentManagement>
+</p:properties>
 </file>
 
-<file path=customXml/itemProps3.xml><?xml version="1.0" encoding="utf-8"?>
+<file path=customXml/itemProps1.xml><?xml version="1.0" encoding="utf-8"?>
 <ds:datastoreItem xmlns:ds="http://schemas.openxmlformats.org/officeDocument/2006/customXml" ds:itemID="{5B053324-0704-489B-AFF5-2C8251E663B9}">
   <ds:schemaRefs>
     <ds:schemaRef ds:uri="http://schemas.microsoft.com/office/2006/metadata/contentType"/>
@@ -5477,4 +6846,22 @@
     <ds:schemaRef ds:uri="http://schemas.microsoft.com/internal/obd"/>
   </ds:schemaRefs>
 </ds:datastoreItem>
+</file>
+
+<file path=customXml/itemProps2.xml><?xml version="1.0" encoding="utf-8"?>
+<ds:datastoreItem xmlns:ds="http://schemas.openxmlformats.org/officeDocument/2006/customXml" ds:itemID="{BC0D232B-2456-41F9-B3D3-30C0EBA260B9}">
+  <ds:schemaRefs>
+    <ds:schemaRef ds:uri="http://schemas.microsoft.com/sharepoint/v3/contenttype/forms"/>
+  </ds:schemaRefs>
+</ds:datastoreItem>
+</file>
+
+<file path=customXml/itemProps3.xml><?xml version="1.0" encoding="utf-8"?>
+<ds:datastoreItem xmlns:ds="http://schemas.openxmlformats.org/officeDocument/2006/customXml" ds:itemID="{8BC5B310-93F9-4EA4-B139-0BB1113C8E8B}">
+  <ds:schemaRefs>
+    <ds:schemaRef ds:uri="http://schemas.microsoft.com/office/2006/metadata/properties"/>
+    <ds:schemaRef ds:uri="http://schemas.microsoft.com/office/infopath/2007/PartnerControls"/>
+    <ds:schemaRef ds:uri="f339d004-1042-4023-a948-783646d66900"/>
+  </ds:schemaRefs>
+</ds:datastoreItem>
 </file>
</xml_diff>